<commit_message>
project timeline, UI elements
</commit_message>
<xml_diff>
--- a/Dr.SamayveerSingh_FYP_SRS.docx
+++ b/Dr.SamayveerSingh_FYP_SRS.docx
@@ -428,6 +428,7 @@
                                 <w:szCs w:val="32"/>
                               </w:rPr>
                             </w:pPr>
+                            <w:proofErr w:type="gramStart"/>
                             <w:r>
                               <w:rPr>
                                 <w:rFonts w:ascii="Times New Roman" w:hAnsi="Times New Roman" w:cs="Times New Roman"/>
@@ -446,6 +447,7 @@
                               </w:rPr>
                               <w:t>:-</w:t>
                             </w:r>
+                            <w:proofErr w:type="gramEnd"/>
                           </w:p>
                           <w:p>
                             <w:pPr>
@@ -457,6 +459,7 @@
                                 <w:szCs w:val="32"/>
                               </w:rPr>
                             </w:pPr>
+                            <w:proofErr w:type="spellStart"/>
                             <w:r>
                               <w:rPr>
                                 <w:rFonts w:ascii="Times New Roman" w:hAnsi="Times New Roman" w:cs="Times New Roman"/>
@@ -464,8 +467,19 @@
                                 <w:sz w:val="32"/>
                                 <w:szCs w:val="32"/>
                               </w:rPr>
-                              <w:t xml:space="preserve">Dr. </w:t>
+                              <w:t>Dr.</w:t>
                             </w:r>
+                            <w:proofErr w:type="spellEnd"/>
+                            <w:r>
+                              <w:rPr>
+                                <w:rFonts w:ascii="Times New Roman" w:hAnsi="Times New Roman" w:cs="Times New Roman"/>
+                                <w:b/>
+                                <w:sz w:val="32"/>
+                                <w:szCs w:val="32"/>
+                              </w:rPr>
+                              <w:t xml:space="preserve"> </w:t>
+                            </w:r>
+                            <w:proofErr w:type="spellStart"/>
                             <w:r>
                               <w:rPr>
                                 <w:rFonts w:ascii="Times New Roman" w:hAnsi="Times New Roman" w:cs="Times New Roman"/>
@@ -475,6 +489,7 @@
                               </w:rPr>
                               <w:t>Samayveer</w:t>
                             </w:r>
+                            <w:proofErr w:type="spellEnd"/>
                             <w:r>
                               <w:rPr>
                                 <w:rFonts w:ascii="Times New Roman" w:hAnsi="Times New Roman" w:cs="Times New Roman"/>
@@ -744,7 +759,17 @@
                                 <w:sz w:val="32"/>
                                 <w:szCs w:val="32"/>
                               </w:rPr>
-                              <w:t>TEAM MEMBERS</w:t>
+                              <w:t xml:space="preserve">TEAM </w:t>
+                            </w:r>
+                            <w:proofErr w:type="gramStart"/>
+                            <w:r>
+                              <w:rPr>
+                                <w:rFonts w:ascii="Times New Roman" w:hAnsi="Times New Roman" w:cs="Times New Roman"/>
+                                <w:b/>
+                                <w:sz w:val="32"/>
+                                <w:szCs w:val="32"/>
+                              </w:rPr>
+                              <w:t>MEMBERS</w:t>
                             </w:r>
                             <w:r>
                               <w:rPr>
@@ -755,6 +780,7 @@
                               </w:rPr>
                               <w:t>:-</w:t>
                             </w:r>
+                            <w:proofErr w:type="gramEnd"/>
                           </w:p>
                           <w:p>
                             <w:pPr>
@@ -870,6 +896,7 @@
                                 <w:szCs w:val="32"/>
                               </w:rPr>
                             </w:pPr>
+                            <w:proofErr w:type="spellStart"/>
                             <w:r>
                               <w:rPr>
                                 <w:rFonts w:ascii="Times New Roman" w:hAnsi="Times New Roman" w:cs="Times New Roman"/>
@@ -877,7 +904,17 @@
                                 <w:sz w:val="32"/>
                                 <w:szCs w:val="32"/>
                               </w:rPr>
-                              <w:t>Rupinderjit Kaur (17103075)</w:t>
+                              <w:t>Rupinderjit</w:t>
+                            </w:r>
+                            <w:proofErr w:type="spellEnd"/>
+                            <w:r>
+                              <w:rPr>
+                                <w:rFonts w:ascii="Times New Roman" w:hAnsi="Times New Roman" w:cs="Times New Roman"/>
+                                <w:b/>
+                                <w:sz w:val="32"/>
+                                <w:szCs w:val="32"/>
+                              </w:rPr>
+                              <w:t xml:space="preserve"> Kaur (17103075)</w:t>
                             </w:r>
                           </w:p>
                           <w:p>
@@ -1341,6 +1378,7 @@
     </w:p>
     <w:p>
       <w:r>
+        <w:lastRenderedPageBreak/>
         <w:t>Blockchain comes in three forms, public blockchain, consortium blockchain and private blockchain. Consortium blockchain can be used by government agencies because it has the characteristics of decentralization and can guarantee access authorization. Within the consortium blockchain, information resources are jointly maintained by nodes, the entries and deletions do not affect the operation of the whole blockchain, at the same time, the consortium blockchain ensures that records in all nodes could not be tampered, as well as meeting the information sharing requirements of different government departments.</w:t>
       </w:r>
     </w:p>
@@ -1363,7 +1401,15 @@
     </w:p>
     <w:p>
       <w:r>
-        <w:t>Digital contracts and digital seals built has government data protected using the Secure Hash Algorithm(SHA) to prevent the tampering of the information content.</w:t>
+        <w:t xml:space="preserve">Digital contracts and digital seals built has government data protected using the Secure Hash </w:t>
+      </w:r>
+      <w:proofErr w:type="gramStart"/>
+      <w:r>
+        <w:t>Algorithm(</w:t>
+      </w:r>
+      <w:proofErr w:type="gramEnd"/>
+      <w:r>
+        <w:t>SHA) to prevent the tampering of the information content.</w:t>
       </w:r>
       <w:r>
         <w:t xml:space="preserve"> </w:t>
@@ -1479,7 +1525,11 @@
         <w:t xml:space="preserve"> Also, in its E-residency project, it provided people transnational identities using which citizens can vote securely and avail other government services. Israel has developed an IOT ecosystem in accumulation with Blockchain which aims to act as an electronic, chronologically modified, distributed and cryptographic data storage information structure. New Zealand used blockchain to access location, freshness, safety and quality of food products for revolutionising its agriculture sector. South Korea </w:t>
       </w:r>
       <w:r>
-        <w:t xml:space="preserve">also used blockchain technology for voting system and also as a mechanism for ownership of property and settlement management. </w:t>
+        <w:t xml:space="preserve">also used </w:t>
+      </w:r>
+      <w:r>
+        <w:lastRenderedPageBreak/>
+        <w:t xml:space="preserve">blockchain technology for voting system and also as a mechanism for ownership of property and settlement management. </w:t>
       </w:r>
       <w:r>
         <w:t xml:space="preserve">The </w:t>
@@ -1603,19 +1653,29 @@
         <w:t xml:space="preserve"> </w:t>
       </w:r>
       <w:r>
-        <w:t>responsibilities of government data resource through the non-tampered and traceable characteristics formed by the hash data structure between blocks .</w:t>
-      </w:r>
+        <w:t xml:space="preserve">responsibilities of government data resource through the non-tampered and traceable characteristics formed by the hash data structure between </w:t>
+      </w:r>
+      <w:proofErr w:type="gramStart"/>
+      <w:r>
+        <w:t>blocks .</w:t>
+      </w:r>
+      <w:proofErr w:type="gramEnd"/>
     </w:p>
     <w:p>
       <w:r>
         <w:t>Existing problems of blockchain application in e-government</w:t>
       </w:r>
       <w:r>
-        <w:t xml:space="preserve"> are</w:t>
+        <w:t xml:space="preserve"> </w:t>
+      </w:r>
+      <w:proofErr w:type="gramStart"/>
+      <w:r>
+        <w:t>are</w:t>
       </w:r>
       <w:r>
         <w:t>:-</w:t>
       </w:r>
+      <w:proofErr w:type="gramEnd"/>
     </w:p>
     <w:p>
       <w:pPr>
@@ -1649,10 +1709,18 @@
         <w:t xml:space="preserve"> the </w:t>
       </w:r>
       <w:r>
-        <w:t>report paper</w:t>
-      </w:r>
-      <w:r>
-        <w:t>[4]</w:t>
+        <w:t xml:space="preserve">report </w:t>
+      </w:r>
+      <w:proofErr w:type="gramStart"/>
+      <w:r>
+        <w:t>paper</w:t>
+      </w:r>
+      <w:r>
+        <w:t>[</w:t>
+      </w:r>
+      <w:proofErr w:type="gramEnd"/>
+      <w:r>
+        <w:t>4]</w:t>
       </w:r>
       <w:r>
         <w:t xml:space="preserve"> proposes a strong supervision model to improve the</w:t>
@@ -1689,7 +1757,15 @@
         <w:t xml:space="preserve"> </w:t>
       </w:r>
       <w:r>
-        <w:t>signature was proposed by Bresson, Stern and Szydlo in 2002,</w:t>
+        <w:t xml:space="preserve">signature was proposed by Bresson, Stern and </w:t>
+      </w:r>
+      <w:proofErr w:type="spellStart"/>
+      <w:r>
+        <w:t>Szydlo</w:t>
+      </w:r>
+      <w:proofErr w:type="spellEnd"/>
+      <w:r>
+        <w:t xml:space="preserve"> in 2002,</w:t>
       </w:r>
       <w:r>
         <w:t xml:space="preserve"> </w:t>
@@ -1701,7 +1777,11 @@
         <w:t xml:space="preserve"> </w:t>
       </w:r>
       <w:r>
-        <w:t>threshold ring signature scheme, the signature private key is</w:t>
+        <w:t xml:space="preserve">threshold ring signature scheme, the signature private </w:t>
+      </w:r>
+      <w:r>
+        <w:lastRenderedPageBreak/>
+        <w:t>key is</w:t>
       </w:r>
       <w:r>
         <w:t xml:space="preserve"> </w:t>
@@ -2018,9 +2098,11 @@
             <w:pPr>
               <w:jc w:val="center"/>
             </w:pPr>
+            <w:proofErr w:type="spellStart"/>
             <w:r>
               <w:t>js</w:t>
             </w:r>
+            <w:proofErr w:type="spellEnd"/>
           </w:p>
         </w:tc>
         <w:tc>
@@ -2037,9 +2119,11 @@
             <w:pPr>
               <w:jc w:val="center"/>
             </w:pPr>
+            <w:proofErr w:type="spellStart"/>
             <w:r>
               <w:t>javascript</w:t>
             </w:r>
+            <w:proofErr w:type="spellEnd"/>
           </w:p>
         </w:tc>
       </w:tr>
@@ -2077,9 +2161,11 @@
             <w:pPr>
               <w:jc w:val="center"/>
             </w:pPr>
+            <w:proofErr w:type="spellStart"/>
             <w:r>
               <w:t>HyperLedger</w:t>
             </w:r>
+            <w:proofErr w:type="spellEnd"/>
           </w:p>
         </w:tc>
       </w:tr>
@@ -2233,6 +2319,7 @@
         </w:numPr>
       </w:pPr>
       <w:r>
+        <w:lastRenderedPageBreak/>
         <w:t>Developers</w:t>
       </w:r>
     </w:p>
@@ -2587,6 +2674,7 @@
         </w:numPr>
       </w:pPr>
       <w:r>
+        <w:lastRenderedPageBreak/>
         <w:t>Each Ministry may have different departments, the budget is then further divided into the departments.</w:t>
       </w:r>
     </w:p>
@@ -2833,6 +2921,7 @@
         </w:numPr>
       </w:pPr>
       <w:r>
+        <w:lastRenderedPageBreak/>
         <w:t>Central Authority: These officials collectively decide which projects from the lower-level departments requested are required and valid to approved. They vote to decide if a certain project can be deployed or not.</w:t>
       </w:r>
     </w:p>
@@ -2942,7 +3031,15 @@
     </w:p>
     <w:p>
       <w:r>
-        <w:t>For the purpose of cryptography, bcrypt library will be used primarily.</w:t>
+        <w:t xml:space="preserve">For the purpose of cryptography, </w:t>
+      </w:r>
+      <w:proofErr w:type="spellStart"/>
+      <w:r>
+        <w:t>bcrypt</w:t>
+      </w:r>
+      <w:proofErr w:type="spellEnd"/>
+      <w:r>
+        <w:t xml:space="preserve"> library will be used primarily.</w:t>
       </w:r>
     </w:p>
     <w:p>
@@ -2970,8 +3067,21 @@
           <w:numId w:val="10"/>
         </w:numPr>
       </w:pPr>
-      <w:r>
-        <w:t>Blockchain( Powered by js)</w:t>
+      <w:proofErr w:type="gramStart"/>
+      <w:r>
+        <w:t>Blockchain( Powered</w:t>
+      </w:r>
+      <w:proofErr w:type="gramEnd"/>
+      <w:r>
+        <w:t xml:space="preserve"> by </w:t>
+      </w:r>
+      <w:proofErr w:type="spellStart"/>
+      <w:r>
+        <w:t>js</w:t>
+      </w:r>
+      <w:proofErr w:type="spellEnd"/>
+      <w:r>
+        <w:t>)</w:t>
       </w:r>
     </w:p>
     <w:p>
@@ -3129,6 +3239,7 @@
         </w:numPr>
       </w:pPr>
       <w:r>
+        <w:lastRenderedPageBreak/>
         <w:t>An online documentation will be provided to look up for the use of any functionality of the application.</w:t>
       </w:r>
     </w:p>
@@ -3312,7 +3423,15 @@
     </w:p>
     <w:p>
       <w:r>
-        <w:t>For the developer, different hardware interaction can be  accomplished using instances of different machines over platforms like GCP and AWS. Everything will be requirement specific and can scale or shrink with time.</w:t>
+        <w:t xml:space="preserve">For the developer, different hardware interaction can </w:t>
+      </w:r>
+      <w:proofErr w:type="gramStart"/>
+      <w:r>
+        <w:t>be  accomplished</w:t>
+      </w:r>
+      <w:proofErr w:type="gramEnd"/>
+      <w:r>
+        <w:t xml:space="preserve"> using instances of different machines over platforms like GCP and AWS. Everything will be requirement specific and can scale or shrink with time.</w:t>
       </w:r>
     </w:p>
     <w:p>
@@ -3356,7 +3475,15 @@
         </w:numPr>
       </w:pPr>
       <w:r>
-        <w:t>Information Retrieval system shall communicate with Funds transfer system to answer any query made by the users(Contractors or Government Officials).</w:t>
+        <w:t xml:space="preserve">Information Retrieval system shall communicate with Funds transfer system to answer any query made by the </w:t>
+      </w:r>
+      <w:proofErr w:type="gramStart"/>
+      <w:r>
+        <w:t>users(</w:t>
+      </w:r>
+      <w:proofErr w:type="gramEnd"/>
+      <w:r>
+        <w:t>Contractors or Government Officials).</w:t>
       </w:r>
     </w:p>
     <w:p>
@@ -3368,7 +3495,15 @@
         </w:numPr>
       </w:pPr>
       <w:r>
-        <w:t>The Revenue collection system shall communicate with the tax collecting authorities and banking machinery(RBI) for timely money intake.</w:t>
+        <w:t xml:space="preserve">The Revenue collection system shall communicate with the tax collecting authorities and banking </w:t>
+      </w:r>
+      <w:proofErr w:type="gramStart"/>
+      <w:r>
+        <w:t>machinery(</w:t>
+      </w:r>
+      <w:proofErr w:type="gramEnd"/>
+      <w:r>
+        <w:t>RBI) for timely money intake.</w:t>
       </w:r>
     </w:p>
     <w:p>
@@ -3411,7 +3546,11 @@
     </w:p>
     <w:p>
       <w:r>
-        <w:t xml:space="preserve">The system will use TCP IP protocol for communication and HTTP protocol for websites. User form data will be transferred using HTTP-POST method and search data will be transferred using HTTP-GET method. Password data will be encrypted. Any query to the </w:t>
+        <w:t xml:space="preserve">The system will use TCP IP protocol for communication and HTTP protocol for websites. User form data will be transferred using HTTP-POST method and search data will be transferred </w:t>
+      </w:r>
+      <w:r>
+        <w:lastRenderedPageBreak/>
+        <w:t xml:space="preserve">using HTTP-GET method. Password data will be encrypted. Any query to the </w:t>
       </w:r>
       <w:r>
         <w:t>Hyperledger</w:t>
@@ -3499,6 +3638,411 @@
         </w:drawing>
       </w:r>
     </w:p>
+    <w:p/>
+    <w:p>
+      <w:pPr>
+        <w:pStyle w:val="ListParagraph"/>
+        <w:numPr>
+          <w:ilvl w:val="0"/>
+          <w:numId w:val="1"/>
+        </w:numPr>
+        <w:rPr>
+          <w:sz w:val="56"/>
+          <w:szCs w:val="56"/>
+        </w:rPr>
+      </w:pPr>
+      <w:r>
+        <w:rPr>
+          <w:sz w:val="56"/>
+          <w:szCs w:val="56"/>
+        </w:rPr>
+        <w:t xml:space="preserve">GENERAL FLOW OF </w:t>
+      </w:r>
+      <w:r>
+        <w:rPr>
+          <w:sz w:val="56"/>
+          <w:szCs w:val="56"/>
+        </w:rPr>
+        <w:t>APPLICATION</w:t>
+      </w:r>
+    </w:p>
+    <w:p>
+      <w:pPr>
+        <w:jc w:val="center"/>
+      </w:pPr>
+      <w:r>
+        <w:rPr>
+          <w:noProof/>
+        </w:rPr>
+        <w:drawing>
+          <wp:inline distT="0" distB="0" distL="0" distR="0" wp14:anchorId="4890F513" wp14:editId="7C16BF0D">
+            <wp:extent cx="5731510" cy="3046095"/>
+            <wp:effectExtent l="0" t="0" r="2540" b="1905"/>
+            <wp:docPr id="2" name="Picture 2"/>
+            <wp:cNvGraphicFramePr>
+              <a:graphicFrameLocks xmlns:a="http://schemas.openxmlformats.org/drawingml/2006/main" noChangeAspect="1"/>
+            </wp:cNvGraphicFramePr>
+            <a:graphic xmlns:a="http://schemas.openxmlformats.org/drawingml/2006/main">
+              <a:graphicData uri="http://schemas.openxmlformats.org/drawingml/2006/picture">
+                <pic:pic xmlns:pic="http://schemas.openxmlformats.org/drawingml/2006/picture">
+                  <pic:nvPicPr>
+                    <pic:cNvPr id="1" name=""/>
+                    <pic:cNvPicPr/>
+                  </pic:nvPicPr>
+                  <pic:blipFill>
+                    <a:blip r:embed="rId15"/>
+                    <a:stretch>
+                      <a:fillRect/>
+                    </a:stretch>
+                  </pic:blipFill>
+                  <pic:spPr>
+                    <a:xfrm>
+                      <a:off x="0" y="0"/>
+                      <a:ext cx="5731510" cy="3046095"/>
+                    </a:xfrm>
+                    <a:prstGeom prst="rect">
+                      <a:avLst/>
+                    </a:prstGeom>
+                  </pic:spPr>
+                </pic:pic>
+              </a:graphicData>
+            </a:graphic>
+          </wp:inline>
+        </w:drawing>
+      </w:r>
+    </w:p>
+    <w:p>
+      <w:pPr>
+        <w:pStyle w:val="ListParagraph"/>
+        <w:numPr>
+          <w:ilvl w:val="0"/>
+          <w:numId w:val="1"/>
+        </w:numPr>
+        <w:rPr>
+          <w:sz w:val="56"/>
+          <w:szCs w:val="56"/>
+        </w:rPr>
+      </w:pPr>
+      <w:r>
+        <w:rPr>
+          <w:sz w:val="56"/>
+          <w:szCs w:val="56"/>
+        </w:rPr>
+        <w:lastRenderedPageBreak/>
+        <w:t>WEB PORTAL UI</w:t>
+      </w:r>
+    </w:p>
+    <w:p>
+      <w:pPr>
+        <w:ind w:left="360"/>
+        <w:rPr>
+          <w:b/>
+          <w:bCs/>
+        </w:rPr>
+      </w:pPr>
+      <w:r>
+        <w:rPr>
+          <w:b/>
+          <w:bCs/>
+        </w:rPr>
+        <w:t>Dash Board</w:t>
+      </w:r>
+    </w:p>
+    <w:p>
+      <w:pPr>
+        <w:pStyle w:val="ListParagraph"/>
+        <w:ind w:left="360"/>
+      </w:pPr>
+      <w:r>
+        <w:rPr>
+          <w:noProof/>
+        </w:rPr>
+        <w:drawing>
+          <wp:inline distT="0" distB="0" distL="0" distR="0" wp14:anchorId="0FAC5E2C" wp14:editId="62A5689E">
+            <wp:extent cx="5134610" cy="2114485"/>
+            <wp:effectExtent l="0" t="0" r="0" b="635"/>
+            <wp:docPr id="7" name="Picture 7"/>
+            <wp:cNvGraphicFramePr>
+              <a:graphicFrameLocks xmlns:a="http://schemas.openxmlformats.org/drawingml/2006/main" noChangeAspect="1"/>
+            </wp:cNvGraphicFramePr>
+            <a:graphic xmlns:a="http://schemas.openxmlformats.org/drawingml/2006/main">
+              <a:graphicData uri="http://schemas.openxmlformats.org/drawingml/2006/picture">
+                <pic:pic xmlns:pic="http://schemas.openxmlformats.org/drawingml/2006/picture">
+                  <pic:nvPicPr>
+                    <pic:cNvPr id="1" name=""/>
+                    <pic:cNvPicPr/>
+                  </pic:nvPicPr>
+                  <pic:blipFill>
+                    <a:blip r:embed="rId16"/>
+                    <a:stretch>
+                      <a:fillRect/>
+                    </a:stretch>
+                  </pic:blipFill>
+                  <pic:spPr>
+                    <a:xfrm>
+                      <a:off x="0" y="0"/>
+                      <a:ext cx="5149276" cy="2120525"/>
+                    </a:xfrm>
+                    <a:prstGeom prst="rect">
+                      <a:avLst/>
+                    </a:prstGeom>
+                  </pic:spPr>
+                </pic:pic>
+              </a:graphicData>
+            </a:graphic>
+          </wp:inline>
+        </w:drawing>
+      </w:r>
+    </w:p>
+    <w:p>
+      <w:pPr>
+        <w:pStyle w:val="ListParagraph"/>
+        <w:ind w:left="360"/>
+        <w:rPr>
+          <w:b/>
+          <w:bCs/>
+        </w:rPr>
+      </w:pPr>
+    </w:p>
+    <w:p>
+      <w:pPr>
+        <w:pStyle w:val="ListParagraph"/>
+        <w:ind w:left="360"/>
+        <w:rPr>
+          <w:b/>
+          <w:bCs/>
+        </w:rPr>
+      </w:pPr>
+      <w:r>
+        <w:rPr>
+          <w:b/>
+          <w:bCs/>
+        </w:rPr>
+        <w:t>Scheme Fund Details Portal</w:t>
+      </w:r>
+    </w:p>
+    <w:p>
+      <w:pPr>
+        <w:pStyle w:val="ListParagraph"/>
+        <w:ind w:left="360"/>
+      </w:pPr>
+      <w:r>
+        <w:rPr>
+          <w:noProof/>
+        </w:rPr>
+        <w:drawing>
+          <wp:inline distT="0" distB="0" distL="0" distR="0" wp14:anchorId="7EAB5CCC" wp14:editId="0F13F16D">
+            <wp:extent cx="5134610" cy="5429147"/>
+            <wp:effectExtent l="0" t="0" r="8890" b="635"/>
+            <wp:docPr id="8" name="Picture 8"/>
+            <wp:cNvGraphicFramePr>
+              <a:graphicFrameLocks xmlns:a="http://schemas.openxmlformats.org/drawingml/2006/main" noChangeAspect="1"/>
+            </wp:cNvGraphicFramePr>
+            <a:graphic xmlns:a="http://schemas.openxmlformats.org/drawingml/2006/main">
+              <a:graphicData uri="http://schemas.openxmlformats.org/drawingml/2006/picture">
+                <pic:pic xmlns:pic="http://schemas.openxmlformats.org/drawingml/2006/picture">
+                  <pic:nvPicPr>
+                    <pic:cNvPr id="1" name=""/>
+                    <pic:cNvPicPr/>
+                  </pic:nvPicPr>
+                  <pic:blipFill>
+                    <a:blip r:embed="rId17"/>
+                    <a:stretch>
+                      <a:fillRect/>
+                    </a:stretch>
+                  </pic:blipFill>
+                  <pic:spPr>
+                    <a:xfrm>
+                      <a:off x="0" y="0"/>
+                      <a:ext cx="5166711" cy="5463089"/>
+                    </a:xfrm>
+                    <a:prstGeom prst="rect">
+                      <a:avLst/>
+                    </a:prstGeom>
+                  </pic:spPr>
+                </pic:pic>
+              </a:graphicData>
+            </a:graphic>
+          </wp:inline>
+        </w:drawing>
+      </w:r>
+    </w:p>
+    <w:p>
+      <w:pPr>
+        <w:pStyle w:val="ListParagraph"/>
+        <w:ind w:left="360"/>
+        <w:rPr>
+          <w:b/>
+          <w:bCs/>
+        </w:rPr>
+      </w:pPr>
+      <w:r>
+        <w:rPr>
+          <w:b/>
+          <w:bCs/>
+        </w:rPr>
+        <w:lastRenderedPageBreak/>
+        <w:t>Tax Payment Portal</w:t>
+      </w:r>
+    </w:p>
+    <w:p>
+      <w:pPr>
+        <w:pStyle w:val="ListParagraph"/>
+        <w:ind w:left="360"/>
+      </w:pPr>
+    </w:p>
+    <w:p>
+      <w:pPr>
+        <w:pStyle w:val="ListParagraph"/>
+        <w:ind w:left="360"/>
+      </w:pPr>
+    </w:p>
+    <w:p>
+      <w:pPr>
+        <w:pStyle w:val="ListParagraph"/>
+        <w:ind w:left="360"/>
+      </w:pPr>
+      <w:r>
+        <w:rPr>
+          <w:noProof/>
+        </w:rPr>
+        <w:drawing>
+          <wp:inline distT="0" distB="0" distL="0" distR="0" wp14:anchorId="0B21AB0F" wp14:editId="25AC045D">
+            <wp:extent cx="5124450" cy="5660945"/>
+            <wp:effectExtent l="0" t="0" r="0" b="0"/>
+            <wp:docPr id="9" name="Picture 9"/>
+            <wp:cNvGraphicFramePr>
+              <a:graphicFrameLocks xmlns:a="http://schemas.openxmlformats.org/drawingml/2006/main" noChangeAspect="1"/>
+            </wp:cNvGraphicFramePr>
+            <a:graphic xmlns:a="http://schemas.openxmlformats.org/drawingml/2006/main">
+              <a:graphicData uri="http://schemas.openxmlformats.org/drawingml/2006/picture">
+                <pic:pic xmlns:pic="http://schemas.openxmlformats.org/drawingml/2006/picture">
+                  <pic:nvPicPr>
+                    <pic:cNvPr id="1" name=""/>
+                    <pic:cNvPicPr/>
+                  </pic:nvPicPr>
+                  <pic:blipFill>
+                    <a:blip r:embed="rId18"/>
+                    <a:stretch>
+                      <a:fillRect/>
+                    </a:stretch>
+                  </pic:blipFill>
+                  <pic:spPr>
+                    <a:xfrm>
+                      <a:off x="0" y="0"/>
+                      <a:ext cx="5126908" cy="5663660"/>
+                    </a:xfrm>
+                    <a:prstGeom prst="rect">
+                      <a:avLst/>
+                    </a:prstGeom>
+                  </pic:spPr>
+                </pic:pic>
+              </a:graphicData>
+            </a:graphic>
+          </wp:inline>
+        </w:drawing>
+      </w:r>
+    </w:p>
+    <w:p>
+      <w:pPr>
+        <w:pStyle w:val="ListParagraph"/>
+        <w:ind w:left="360"/>
+      </w:pPr>
+    </w:p>
+    <w:p>
+      <w:r>
+        <w:br w:type="page"/>
+      </w:r>
+    </w:p>
+    <w:p>
+      <w:pPr>
+        <w:pStyle w:val="ListParagraph"/>
+        <w:numPr>
+          <w:ilvl w:val="0"/>
+          <w:numId w:val="1"/>
+        </w:numPr>
+        <w:rPr>
+          <w:sz w:val="56"/>
+          <w:szCs w:val="56"/>
+        </w:rPr>
+      </w:pPr>
+      <w:r>
+        <w:rPr>
+          <w:sz w:val="56"/>
+          <w:szCs w:val="56"/>
+        </w:rPr>
+        <w:lastRenderedPageBreak/>
+        <w:t>PROJECT TIMELINE</w:t>
+      </w:r>
+    </w:p>
+    <w:p>
+      <w:pPr>
+        <w:rPr>
+          <w:b/>
+          <w:bCs/>
+        </w:rPr>
+      </w:pPr>
+    </w:p>
+    <w:p>
+      <w:pPr>
+        <w:rPr>
+          <w:b/>
+          <w:bCs/>
+        </w:rPr>
+      </w:pPr>
+    </w:p>
+    <w:p>
+      <w:pPr>
+        <w:rPr>
+          <w:b/>
+          <w:bCs/>
+        </w:rPr>
+      </w:pPr>
+      <w:r>
+        <w:rPr>
+          <w:b/>
+          <w:bCs/>
+          <w:noProof/>
+        </w:rPr>
+        <w:drawing>
+          <wp:inline distT="0" distB="0" distL="0" distR="0" wp14:anchorId="53303A2D" wp14:editId="7C34BABE">
+            <wp:extent cx="5731510" cy="2572385"/>
+            <wp:effectExtent l="0" t="0" r="2540" b="0"/>
+            <wp:docPr id="10" name="Picture 10"/>
+            <wp:cNvGraphicFramePr>
+              <a:graphicFrameLocks xmlns:a="http://schemas.openxmlformats.org/drawingml/2006/main" noChangeAspect="1"/>
+            </wp:cNvGraphicFramePr>
+            <a:graphic xmlns:a="http://schemas.openxmlformats.org/drawingml/2006/main">
+              <a:graphicData uri="http://schemas.openxmlformats.org/drawingml/2006/picture">
+                <pic:pic xmlns:pic="http://schemas.openxmlformats.org/drawingml/2006/picture">
+                  <pic:nvPicPr>
+                    <pic:cNvPr id="1" name=""/>
+                    <pic:cNvPicPr/>
+                  </pic:nvPicPr>
+                  <pic:blipFill>
+                    <a:blip r:embed="rId19"/>
+                    <a:stretch>
+                      <a:fillRect/>
+                    </a:stretch>
+                  </pic:blipFill>
+                  <pic:spPr>
+                    <a:xfrm>
+                      <a:off x="0" y="0"/>
+                      <a:ext cx="5731510" cy="2572385"/>
+                    </a:xfrm>
+                    <a:prstGeom prst="rect">
+                      <a:avLst/>
+                    </a:prstGeom>
+                  </pic:spPr>
+                </pic:pic>
+              </a:graphicData>
+            </a:graphic>
+          </wp:inline>
+        </w:drawing>
+      </w:r>
+    </w:p>
+    <w:p/>
+    <w:p/>
     <w:sectPr>
       <w:pgSz w:w="11906" w:h="16838"/>
       <w:pgMar w:top="1440" w:right="1440" w:bottom="1440" w:left="1440" w:header="708" w:footer="708" w:gutter="0"/>

</xml_diff>

<commit_message>
Only Flow Chart changed
</commit_message>
<xml_diff>
--- a/Dr.SamayveerSingh_FYP_SRS.docx
+++ b/Dr.SamayveerSingh_FYP_SRS.docx
@@ -2704,29 +2704,37 @@
           </wp:inline>
         </w:drawing>
       </w:r>
-    </w:p>
-    <w:p>
-      <w:r>
+      <w:r>
+        <w:t xml:space="preserve"> </w:t>
+      </w:r>
+    </w:p>
+    <w:p>
+      <w:pPr>
         <w:rPr>
           <w:rFonts w:ascii="Arial" w:eastAsia="Times New Roman" w:hAnsi="Arial" w:cs="Arial"/>
           <w:color w:val="000000"/>
           <w:lang w:eastAsia="en-IN"/>
         </w:rPr>
+      </w:pPr>
+      <w:r>
+        <w:rPr>
+          <w:rFonts w:ascii="Arial" w:eastAsia="Times New Roman" w:hAnsi="Arial" w:cs="Arial"/>
+          <w:color w:val="000000"/>
+          <w:lang w:eastAsia="en-IN"/>
+        </w:rPr>
         <w:t>FLOW CHART:</w:t>
       </w:r>
-      <w:r>
-        <w:rPr>
-          <w:rFonts w:ascii="Arial" w:eastAsia="Times New Roman" w:hAnsi="Arial" w:cs="Arial"/>
+    </w:p>
+    <w:p>
+      <w:r>
+        <w:rPr>
           <w:noProof/>
-          <w:color w:val="000000"/>
-          <w:bdr w:val="none" w:sz="0" w:space="0" w:color="auto" w:frame="1"/>
-          <w:lang w:eastAsia="en-IN"/>
         </w:rPr>
         <w:drawing>
-          <wp:inline distT="0" distB="0" distL="0" distR="0" wp14:anchorId="6FA62B22" wp14:editId="4E2F221C">
-            <wp:extent cx="5731510" cy="2256155"/>
-            <wp:effectExtent l="0" t="0" r="2540" b="0"/>
-            <wp:docPr id="3" name="Picture 3"/>
+          <wp:inline distT="0" distB="0" distL="0" distR="0" wp14:anchorId="38528171" wp14:editId="71EC54FF">
+            <wp:extent cx="5731510" cy="3522980"/>
+            <wp:effectExtent l="0" t="0" r="2540" b="1270"/>
+            <wp:docPr id="2" name="Picture 2"/>
             <wp:cNvGraphicFramePr>
               <a:graphicFrameLocks xmlns:a="http://schemas.openxmlformats.org/drawingml/2006/main" noChangeAspect="1"/>
             </wp:cNvGraphicFramePr>
@@ -2734,7 +2742,7 @@
               <a:graphicData uri="http://schemas.openxmlformats.org/drawingml/2006/picture">
                 <pic:pic xmlns:pic="http://schemas.openxmlformats.org/drawingml/2006/picture">
                   <pic:nvPicPr>
-                    <pic:cNvPr id="0" name="Picture 9"/>
+                    <pic:cNvPr id="0" name="Picture 1"/>
                     <pic:cNvPicPr>
                       <a:picLocks noChangeAspect="1" noChangeArrowheads="1"/>
                     </pic:cNvPicPr>
@@ -2755,7 +2763,7 @@
                   <pic:spPr bwMode="auto">
                     <a:xfrm>
                       <a:off x="0" y="0"/>
-                      <a:ext cx="5731510" cy="2256155"/>
+                      <a:ext cx="5731510" cy="3522980"/>
                     </a:xfrm>
                     <a:prstGeom prst="rect">
                       <a:avLst/>
@@ -2919,47 +2927,15 @@
       </w:r>
     </w:p>
     <w:p>
-      <w:r>
-        <w:t xml:space="preserve">The server-side components will operate on a </w:t>
-      </w:r>
-      <w:r>
-        <w:t>cloud-based</w:t>
-      </w:r>
-      <w:r>
-        <w:t xml:space="preserve"> platform like Google Cloud Platform and </w:t>
-      </w:r>
-      <w:r>
-        <w:t>Hyperledger</w:t>
-      </w:r>
-      <w:r>
-        <w:t xml:space="preserve"> to host the blockchain systems application. </w:t>
-      </w:r>
-    </w:p>
-    <w:p>
-      <w:r>
-        <w:t>The client-side components of the software system must operate within common web browser environments using SSL / Transport Layer Security (TLS) cryptographic protocols at a minimum encryption level of 128 bits.</w:t>
-      </w:r>
-    </w:p>
-    <w:p>
-      <w:r>
-        <w:t>For the purpose of cryptography, bcrypt library will be used primarily.</w:t>
-      </w:r>
-    </w:p>
-    <w:p>
-      <w:r>
-        <w:t>The main Tech Stack involved is for application development are:</w:t>
-      </w:r>
-    </w:p>
-    <w:p>
       <w:pPr>
         <w:pStyle w:val="ListParagraph"/>
         <w:numPr>
           <w:ilvl w:val="0"/>
-          <w:numId w:val="10"/>
-        </w:numPr>
-      </w:pPr>
-      <w:r>
-        <w:t>Node.js</w:t>
+          <w:numId w:val="24"/>
+        </w:numPr>
+      </w:pPr>
+      <w:r>
+        <w:t>Truffle-Suite will be used for development of Smart Contracts</w:t>
       </w:r>
     </w:p>
     <w:p>
@@ -2967,11 +2943,11 @@
         <w:pStyle w:val="ListParagraph"/>
         <w:numPr>
           <w:ilvl w:val="0"/>
-          <w:numId w:val="10"/>
-        </w:numPr>
-      </w:pPr>
-      <w:r>
-        <w:t>Blockchain( Powered by js)</w:t>
+          <w:numId w:val="24"/>
+        </w:numPr>
+      </w:pPr>
+      <w:r>
+        <w:t>Metamask extension is used for managing Ethereum Wallet</w:t>
       </w:r>
     </w:p>
     <w:p>
@@ -2979,16 +2955,11 @@
         <w:pStyle w:val="ListParagraph"/>
         <w:numPr>
           <w:ilvl w:val="0"/>
-          <w:numId w:val="10"/>
-        </w:numPr>
-      </w:pPr>
-      <w:r>
-        <w:t>HTML / CSS</w:t>
-      </w:r>
-    </w:p>
-    <w:p>
-      <w:r>
-        <w:t>For API deployment following platforms are considered.</w:t>
+          <w:numId w:val="24"/>
+        </w:numPr>
+      </w:pPr>
+      <w:r>
+        <w:t>Ganache will be used as a local blockchain test network</w:t>
       </w:r>
     </w:p>
     <w:p>
@@ -2996,11 +2967,11 @@
         <w:pStyle w:val="ListParagraph"/>
         <w:numPr>
           <w:ilvl w:val="0"/>
-          <w:numId w:val="11"/>
-        </w:numPr>
-      </w:pPr>
-      <w:r>
-        <w:t>Firebase</w:t>
+          <w:numId w:val="24"/>
+        </w:numPr>
+      </w:pPr>
+      <w:r>
+        <w:t>Rinkeby Test Network will be used for Real Time Testing</w:t>
       </w:r>
     </w:p>
     <w:p>
@@ -3008,16 +2979,83 @@
         <w:pStyle w:val="ListParagraph"/>
         <w:numPr>
           <w:ilvl w:val="0"/>
-          <w:numId w:val="11"/>
-        </w:numPr>
-      </w:pPr>
-      <w:r>
-        <w:t>Heroku</w:t>
-      </w:r>
-    </w:p>
-    <w:p>
-      <w:r>
-        <w:t>Other than this basic model, mobile applications can also be provided to the users of different levels.</w:t>
+          <w:numId w:val="24"/>
+        </w:numPr>
+      </w:pPr>
+      <w:r>
+        <w:t>Mocha and Chai will be used for writing Test Cases for Smart Contracts</w:t>
+      </w:r>
+    </w:p>
+    <w:p>
+      <w:pPr>
+        <w:pStyle w:val="ListParagraph"/>
+        <w:numPr>
+          <w:ilvl w:val="0"/>
+          <w:numId w:val="24"/>
+        </w:numPr>
+      </w:pPr>
+      <w:r>
+        <w:t>Front-End will be developed using</w:t>
+      </w:r>
+    </w:p>
+    <w:p>
+      <w:pPr>
+        <w:pStyle w:val="ListParagraph"/>
+        <w:numPr>
+          <w:ilvl w:val="1"/>
+          <w:numId w:val="24"/>
+        </w:numPr>
+      </w:pPr>
+      <w:r>
+        <w:t>React.Js</w:t>
+      </w:r>
+    </w:p>
+    <w:p>
+      <w:pPr>
+        <w:pStyle w:val="ListParagraph"/>
+        <w:numPr>
+          <w:ilvl w:val="1"/>
+          <w:numId w:val="24"/>
+        </w:numPr>
+      </w:pPr>
+      <w:r>
+        <w:t>JQuery</w:t>
+      </w:r>
+    </w:p>
+    <w:p>
+      <w:pPr>
+        <w:pStyle w:val="ListParagraph"/>
+        <w:numPr>
+          <w:ilvl w:val="1"/>
+          <w:numId w:val="24"/>
+        </w:numPr>
+      </w:pPr>
+      <w:r>
+        <w:t>HTML</w:t>
+      </w:r>
+    </w:p>
+    <w:p>
+      <w:pPr>
+        <w:pStyle w:val="ListParagraph"/>
+        <w:numPr>
+          <w:ilvl w:val="1"/>
+          <w:numId w:val="24"/>
+        </w:numPr>
+      </w:pPr>
+      <w:r>
+        <w:t>CSS</w:t>
+      </w:r>
+    </w:p>
+    <w:p>
+      <w:pPr>
+        <w:pStyle w:val="ListParagraph"/>
+        <w:numPr>
+          <w:ilvl w:val="0"/>
+          <w:numId w:val="24"/>
+        </w:numPr>
+      </w:pPr>
+      <w:r>
+        <w:t>Lite Server will be used as Localhost Server.</w:t>
       </w:r>
     </w:p>
     <w:p>
@@ -5495,6 +5533,119 @@
     </w:lvl>
   </w:abstractNum>
   <w:abstractNum w:abstractNumId="19" w15:restartNumberingAfterBreak="0">
+    <w:nsid w:val="62F10D4B"/>
+    <w:multiLevelType w:val="hybridMultilevel"/>
+    <w:tmpl w:val="67DAB12E"/>
+    <w:lvl w:ilvl="0" w:tplc="40090001">
+      <w:start w:val="1"/>
+      <w:numFmt w:val="bullet"/>
+      <w:lvlText w:val=""/>
+      <w:lvlJc w:val="left"/>
+      <w:pPr>
+        <w:ind w:left="720" w:hanging="360"/>
+      </w:pPr>
+      <w:rPr>
+        <w:rFonts w:ascii="Symbol" w:hAnsi="Symbol" w:hint="default"/>
+      </w:rPr>
+    </w:lvl>
+    <w:lvl w:ilvl="1" w:tplc="40090003">
+      <w:start w:val="1"/>
+      <w:numFmt w:val="bullet"/>
+      <w:lvlText w:val="o"/>
+      <w:lvlJc w:val="left"/>
+      <w:pPr>
+        <w:ind w:left="1440" w:hanging="360"/>
+      </w:pPr>
+      <w:rPr>
+        <w:rFonts w:ascii="Courier New" w:hAnsi="Courier New" w:cs="Courier New" w:hint="default"/>
+      </w:rPr>
+    </w:lvl>
+    <w:lvl w:ilvl="2" w:tplc="40090005" w:tentative="1">
+      <w:start w:val="1"/>
+      <w:numFmt w:val="bullet"/>
+      <w:lvlText w:val=""/>
+      <w:lvlJc w:val="left"/>
+      <w:pPr>
+        <w:ind w:left="2160" w:hanging="360"/>
+      </w:pPr>
+      <w:rPr>
+        <w:rFonts w:ascii="Wingdings" w:hAnsi="Wingdings" w:hint="default"/>
+      </w:rPr>
+    </w:lvl>
+    <w:lvl w:ilvl="3" w:tplc="40090001" w:tentative="1">
+      <w:start w:val="1"/>
+      <w:numFmt w:val="bullet"/>
+      <w:lvlText w:val=""/>
+      <w:lvlJc w:val="left"/>
+      <w:pPr>
+        <w:ind w:left="2880" w:hanging="360"/>
+      </w:pPr>
+      <w:rPr>
+        <w:rFonts w:ascii="Symbol" w:hAnsi="Symbol" w:hint="default"/>
+      </w:rPr>
+    </w:lvl>
+    <w:lvl w:ilvl="4" w:tplc="40090003" w:tentative="1">
+      <w:start w:val="1"/>
+      <w:numFmt w:val="bullet"/>
+      <w:lvlText w:val="o"/>
+      <w:lvlJc w:val="left"/>
+      <w:pPr>
+        <w:ind w:left="3600" w:hanging="360"/>
+      </w:pPr>
+      <w:rPr>
+        <w:rFonts w:ascii="Courier New" w:hAnsi="Courier New" w:cs="Courier New" w:hint="default"/>
+      </w:rPr>
+    </w:lvl>
+    <w:lvl w:ilvl="5" w:tplc="40090005" w:tentative="1">
+      <w:start w:val="1"/>
+      <w:numFmt w:val="bullet"/>
+      <w:lvlText w:val=""/>
+      <w:lvlJc w:val="left"/>
+      <w:pPr>
+        <w:ind w:left="4320" w:hanging="360"/>
+      </w:pPr>
+      <w:rPr>
+        <w:rFonts w:ascii="Wingdings" w:hAnsi="Wingdings" w:hint="default"/>
+      </w:rPr>
+    </w:lvl>
+    <w:lvl w:ilvl="6" w:tplc="40090001" w:tentative="1">
+      <w:start w:val="1"/>
+      <w:numFmt w:val="bullet"/>
+      <w:lvlText w:val=""/>
+      <w:lvlJc w:val="left"/>
+      <w:pPr>
+        <w:ind w:left="5040" w:hanging="360"/>
+      </w:pPr>
+      <w:rPr>
+        <w:rFonts w:ascii="Symbol" w:hAnsi="Symbol" w:hint="default"/>
+      </w:rPr>
+    </w:lvl>
+    <w:lvl w:ilvl="7" w:tplc="40090003" w:tentative="1">
+      <w:start w:val="1"/>
+      <w:numFmt w:val="bullet"/>
+      <w:lvlText w:val="o"/>
+      <w:lvlJc w:val="left"/>
+      <w:pPr>
+        <w:ind w:left="5760" w:hanging="360"/>
+      </w:pPr>
+      <w:rPr>
+        <w:rFonts w:ascii="Courier New" w:hAnsi="Courier New" w:cs="Courier New" w:hint="default"/>
+      </w:rPr>
+    </w:lvl>
+    <w:lvl w:ilvl="8" w:tplc="40090005" w:tentative="1">
+      <w:start w:val="1"/>
+      <w:numFmt w:val="bullet"/>
+      <w:lvlText w:val=""/>
+      <w:lvlJc w:val="left"/>
+      <w:pPr>
+        <w:ind w:left="6480" w:hanging="360"/>
+      </w:pPr>
+      <w:rPr>
+        <w:rFonts w:ascii="Wingdings" w:hAnsi="Wingdings" w:hint="default"/>
+      </w:rPr>
+    </w:lvl>
+  </w:abstractNum>
+  <w:abstractNum w:abstractNumId="20" w15:restartNumberingAfterBreak="0">
     <w:nsid w:val="6A8407D3"/>
     <w:multiLevelType w:val="hybridMultilevel"/>
     <w:tmpl w:val="7AB6F85E"/>
@@ -5607,7 +5758,7 @@
       </w:rPr>
     </w:lvl>
   </w:abstractNum>
-  <w:abstractNum w:abstractNumId="20" w15:restartNumberingAfterBreak="0">
+  <w:abstractNum w:abstractNumId="21" w15:restartNumberingAfterBreak="0">
     <w:nsid w:val="727C5B8B"/>
     <w:multiLevelType w:val="hybridMultilevel"/>
     <w:tmpl w:val="69E05350"/>
@@ -5720,7 +5871,7 @@
       </w:rPr>
     </w:lvl>
   </w:abstractNum>
-  <w:abstractNum w:abstractNumId="21" w15:restartNumberingAfterBreak="0">
+  <w:abstractNum w:abstractNumId="22" w15:restartNumberingAfterBreak="0">
     <w:nsid w:val="7DCC577F"/>
     <w:multiLevelType w:val="hybridMultilevel"/>
     <w:tmpl w:val="D2A6D742"/>
@@ -5933,7 +6084,7 @@
     <w:abstractNumId w:val="9"/>
   </w:num>
   <w:num w:numId="15">
-    <w:abstractNumId w:val="19"/>
+    <w:abstractNumId w:val="20"/>
   </w:num>
   <w:num w:numId="16">
     <w:abstractNumId w:val="1"/>
@@ -5951,13 +6102,16 @@
     <w:abstractNumId w:val="6"/>
   </w:num>
   <w:num w:numId="21">
-    <w:abstractNumId w:val="21"/>
+    <w:abstractNumId w:val="22"/>
   </w:num>
   <w:num w:numId="22">
     <w:abstractNumId w:val="15"/>
   </w:num>
   <w:num w:numId="23">
-    <w:abstractNumId w:val="20"/>
+    <w:abstractNumId w:val="21"/>
+  </w:num>
+  <w:num w:numId="24">
+    <w:abstractNumId w:val="19"/>
   </w:num>
   <w:numIdMacAtCleanup w:val="17"/>
 </w:numbering>

</xml_diff>